<commit_message>
Memoria subida (otra vez)
</commit_message>
<xml_diff>
--- a/Memoria Beyond.docx
+++ b/Memoria Beyond.docx
@@ -218,17 +218,7 @@
           <w:color w:val="000000"/>
           <w:lang w:eastAsia="es-ES"/>
         </w:rPr>
-        <w:t xml:space="preserve">Este proyecto consiste en una web responsive con conexión a una base de datos online gestionada por un servidor propio, dicha web tiene como tema la belleza, es decir, es </w:t>
-      </w:r>
-      <w:bookmarkStart w:id="0" w:name="_GoBack"/>
-      <w:bookmarkEnd w:id="0"/>
-      <w:r>
-        <w:rPr>
-          <w:rFonts w:ascii="Arial" w:eastAsia="Times New Roman" w:hAnsi="Arial" w:cs="Arial"/>
-          <w:color w:val="000000"/>
-          <w:lang w:eastAsia="es-ES"/>
-        </w:rPr>
-        <w:t>una web para contratar servicios relacionados con el cuidado personal.</w:t>
+        <w:t>Este proyecto consiste en una web responsive con conexión a una base de datos online gestionada por un servidor propio, dicha web tiene como tema la belleza, es decir, es una web para contratar servicios relacionados con el cuidado personal.</w:t>
       </w:r>
     </w:p>
     <w:p>
@@ -495,25 +485,7 @@
           <w:color w:val="000000"/>
           <w:lang w:eastAsia="es-ES"/>
         </w:rPr>
-        <w:t xml:space="preserve"> of a </w:t>
-      </w:r>
-      <w:proofErr w:type="spellStart"/>
-      <w:r>
-        <w:rPr>
-          <w:rFonts w:ascii="Arial" w:eastAsia="Times New Roman" w:hAnsi="Arial" w:cs="Arial"/>
-          <w:color w:val="000000"/>
-          <w:lang w:eastAsia="es-ES"/>
-        </w:rPr>
-        <w:t>responsive</w:t>
-      </w:r>
-      <w:proofErr w:type="spellEnd"/>
-      <w:r>
-        <w:rPr>
-          <w:rFonts w:ascii="Arial" w:eastAsia="Times New Roman" w:hAnsi="Arial" w:cs="Arial"/>
-          <w:color w:val="000000"/>
-          <w:lang w:eastAsia="es-ES"/>
-        </w:rPr>
-        <w:t xml:space="preserve"> web </w:t>
+        <w:t xml:space="preserve"> of a responsive web </w:t>
       </w:r>
       <w:proofErr w:type="spellStart"/>
       <w:r>
@@ -8756,43 +8728,7 @@
           <w:sz w:val="22"/>
           <w:szCs w:val="22"/>
         </w:rPr>
-        <w:t xml:space="preserve">Oportunidad de subir la app a la red y </w:t>
-      </w:r>
-      <w:r>
-        <w:rPr>
-          <w:rFonts w:ascii="Arial" w:hAnsi="Arial" w:cs="Arial"/>
-          <w:color w:val="000000"/>
-          <w:sz w:val="22"/>
-          <w:szCs w:val="22"/>
-        </w:rPr>
-        <w:t>así</w:t>
-      </w:r>
-      <w:r>
-        <w:rPr>
-          <w:rFonts w:ascii="Arial" w:hAnsi="Arial" w:cs="Arial"/>
-          <w:color w:val="000000"/>
-          <w:sz w:val="22"/>
-          <w:szCs w:val="22"/>
-        </w:rPr>
-        <w:t xml:space="preserve"> ser </w:t>
-      </w:r>
-      <w:r>
-        <w:rPr>
-          <w:rFonts w:ascii="Arial" w:hAnsi="Arial" w:cs="Arial"/>
-          <w:color w:val="000000"/>
-          <w:sz w:val="22"/>
-          <w:szCs w:val="22"/>
-        </w:rPr>
-        <w:t>más</w:t>
-      </w:r>
-      <w:r>
-        <w:rPr>
-          <w:rFonts w:ascii="Arial" w:hAnsi="Arial" w:cs="Arial"/>
-          <w:color w:val="000000"/>
-          <w:sz w:val="22"/>
-          <w:szCs w:val="22"/>
-        </w:rPr>
-        <w:t xml:space="preserve"> conocida.</w:t>
+        <w:t>Oportunidad de subir la app a la red y así ser más conocida.</w:t>
       </w:r>
     </w:p>
     <w:p>
@@ -14767,6 +14703,340 @@
         </w:rPr>
         <w:t>Solución: revisión exhaustiva de los validadores.</w:t>
       </w:r>
+    </w:p>
+    <w:p>
+      <w:pPr>
+        <w:spacing w:after="0" w:line="360" w:lineRule="auto"/>
+        <w:ind w:left="720"/>
+        <w:jc w:val="both"/>
+        <w:textAlignment w:val="baseline"/>
+        <w:rPr>
+          <w:rFonts w:ascii="Arial" w:eastAsia="Times New Roman" w:hAnsi="Arial" w:cs="Arial"/>
+          <w:color w:val="000000"/>
+          <w:lang w:eastAsia="es-ES"/>
+        </w:rPr>
+      </w:pPr>
+    </w:p>
+    <w:p>
+      <w:pPr>
+        <w:spacing w:after="0" w:line="360" w:lineRule="auto"/>
+        <w:jc w:val="both"/>
+        <w:textAlignment w:val="baseline"/>
+        <w:rPr>
+          <w:rFonts w:ascii="Arial" w:eastAsia="Times New Roman" w:hAnsi="Arial" w:cs="Arial"/>
+          <w:color w:val="000000"/>
+          <w:lang w:eastAsia="es-ES"/>
+        </w:rPr>
+      </w:pPr>
+      <w:r>
+        <w:rPr>
+          <w:rFonts w:ascii="Arial" w:eastAsia="Times New Roman" w:hAnsi="Arial" w:cs="Arial"/>
+          <w:color w:val="000000"/>
+          <w:lang w:eastAsia="es-ES"/>
+        </w:rPr>
+        <w:t>25 de mayo:</w:t>
+      </w:r>
+    </w:p>
+    <w:p>
+      <w:pPr>
+        <w:pStyle w:val="Prrafodelista"/>
+        <w:numPr>
+          <w:ilvl w:val="0"/>
+          <w:numId w:val="31"/>
+        </w:numPr>
+        <w:spacing w:after="0" w:line="360" w:lineRule="auto"/>
+        <w:jc w:val="both"/>
+        <w:textAlignment w:val="baseline"/>
+        <w:rPr>
+          <w:rFonts w:ascii="Arial" w:eastAsia="Times New Roman" w:hAnsi="Arial" w:cs="Arial"/>
+          <w:color w:val="000000"/>
+          <w:lang w:eastAsia="es-ES"/>
+        </w:rPr>
+      </w:pPr>
+      <w:r>
+        <w:rPr>
+          <w:rFonts w:ascii="Arial" w:eastAsia="Times New Roman" w:hAnsi="Arial" w:cs="Arial"/>
+          <w:color w:val="000000"/>
+          <w:lang w:eastAsia="es-ES"/>
+        </w:rPr>
+        <w:t>Problema: fallo en la estructura responsive de la web.</w:t>
+      </w:r>
+    </w:p>
+    <w:p>
+      <w:pPr>
+        <w:pStyle w:val="Prrafodelista"/>
+        <w:numPr>
+          <w:ilvl w:val="0"/>
+          <w:numId w:val="31"/>
+        </w:numPr>
+        <w:spacing w:after="0" w:line="360" w:lineRule="auto"/>
+        <w:jc w:val="both"/>
+        <w:textAlignment w:val="baseline"/>
+        <w:rPr>
+          <w:rFonts w:ascii="Arial" w:eastAsia="Times New Roman" w:hAnsi="Arial" w:cs="Arial"/>
+          <w:color w:val="000000"/>
+          <w:lang w:eastAsia="es-ES"/>
+        </w:rPr>
+      </w:pPr>
+      <w:r>
+        <w:rPr>
+          <w:rFonts w:ascii="Arial" w:eastAsia="Times New Roman" w:hAnsi="Arial" w:cs="Arial"/>
+          <w:color w:val="000000"/>
+          <w:lang w:eastAsia="es-ES"/>
+        </w:rPr>
+        <w:t>Solución: cambio de la estructura general de la web.</w:t>
+      </w:r>
+    </w:p>
+    <w:p>
+      <w:pPr>
+        <w:pStyle w:val="Prrafodelista"/>
+        <w:spacing w:after="0" w:line="360" w:lineRule="auto"/>
+        <w:jc w:val="both"/>
+        <w:textAlignment w:val="baseline"/>
+        <w:rPr>
+          <w:rFonts w:ascii="Arial" w:eastAsia="Times New Roman" w:hAnsi="Arial" w:cs="Arial"/>
+          <w:color w:val="000000"/>
+          <w:lang w:eastAsia="es-ES"/>
+        </w:rPr>
+      </w:pPr>
+    </w:p>
+    <w:p>
+      <w:pPr>
+        <w:spacing w:after="0" w:line="360" w:lineRule="auto"/>
+        <w:jc w:val="both"/>
+        <w:textAlignment w:val="baseline"/>
+        <w:rPr>
+          <w:rFonts w:ascii="Arial" w:eastAsia="Times New Roman" w:hAnsi="Arial" w:cs="Arial"/>
+          <w:color w:val="000000"/>
+          <w:lang w:eastAsia="es-ES"/>
+        </w:rPr>
+      </w:pPr>
+      <w:r>
+        <w:rPr>
+          <w:rFonts w:ascii="Arial" w:eastAsia="Times New Roman" w:hAnsi="Arial" w:cs="Arial"/>
+          <w:color w:val="000000"/>
+          <w:lang w:eastAsia="es-ES"/>
+        </w:rPr>
+        <w:t>27 de mayo:</w:t>
+      </w:r>
+    </w:p>
+    <w:p>
+      <w:pPr>
+        <w:pStyle w:val="Prrafodelista"/>
+        <w:numPr>
+          <w:ilvl w:val="0"/>
+          <w:numId w:val="31"/>
+        </w:numPr>
+        <w:spacing w:after="0" w:line="360" w:lineRule="auto"/>
+        <w:jc w:val="both"/>
+        <w:textAlignment w:val="baseline"/>
+        <w:rPr>
+          <w:rFonts w:ascii="Arial" w:eastAsia="Times New Roman" w:hAnsi="Arial" w:cs="Arial"/>
+          <w:color w:val="000000"/>
+          <w:lang w:eastAsia="es-ES"/>
+        </w:rPr>
+      </w:pPr>
+      <w:r>
+        <w:rPr>
+          <w:rFonts w:ascii="Arial" w:eastAsia="Times New Roman" w:hAnsi="Arial" w:cs="Arial"/>
+          <w:color w:val="000000"/>
+          <w:lang w:eastAsia="es-ES"/>
+        </w:rPr>
+        <w:t>Problema: fallo al cargar datos de la BBDD.</w:t>
+      </w:r>
+    </w:p>
+    <w:p>
+      <w:pPr>
+        <w:pStyle w:val="Prrafodelista"/>
+        <w:numPr>
+          <w:ilvl w:val="0"/>
+          <w:numId w:val="31"/>
+        </w:numPr>
+        <w:spacing w:after="0" w:line="360" w:lineRule="auto"/>
+        <w:jc w:val="both"/>
+        <w:textAlignment w:val="baseline"/>
+        <w:rPr>
+          <w:rFonts w:ascii="Arial" w:eastAsia="Times New Roman" w:hAnsi="Arial" w:cs="Arial"/>
+          <w:color w:val="000000"/>
+          <w:lang w:eastAsia="es-ES"/>
+        </w:rPr>
+      </w:pPr>
+      <w:r>
+        <w:rPr>
+          <w:rFonts w:ascii="Arial" w:eastAsia="Times New Roman" w:hAnsi="Arial" w:cs="Arial"/>
+          <w:color w:val="000000"/>
+          <w:lang w:eastAsia="es-ES"/>
+        </w:rPr>
+        <w:t>Solución: colocar tiempos de espera.</w:t>
+      </w:r>
+    </w:p>
+    <w:p>
+      <w:pPr>
+        <w:pStyle w:val="Prrafodelista"/>
+        <w:spacing w:after="0" w:line="360" w:lineRule="auto"/>
+        <w:jc w:val="both"/>
+        <w:textAlignment w:val="baseline"/>
+        <w:rPr>
+          <w:rFonts w:ascii="Arial" w:eastAsia="Times New Roman" w:hAnsi="Arial" w:cs="Arial"/>
+          <w:color w:val="000000"/>
+          <w:lang w:eastAsia="es-ES"/>
+        </w:rPr>
+      </w:pPr>
+    </w:p>
+    <w:p>
+      <w:pPr>
+        <w:spacing w:after="0" w:line="360" w:lineRule="auto"/>
+        <w:jc w:val="both"/>
+        <w:textAlignment w:val="baseline"/>
+        <w:rPr>
+          <w:rFonts w:ascii="Arial" w:eastAsia="Times New Roman" w:hAnsi="Arial" w:cs="Arial"/>
+          <w:color w:val="000000"/>
+          <w:lang w:eastAsia="es-ES"/>
+        </w:rPr>
+      </w:pPr>
+      <w:r>
+        <w:rPr>
+          <w:rFonts w:ascii="Arial" w:eastAsia="Times New Roman" w:hAnsi="Arial" w:cs="Arial"/>
+          <w:color w:val="000000"/>
+          <w:lang w:eastAsia="es-ES"/>
+        </w:rPr>
+        <w:t>28 de mayo:</w:t>
+      </w:r>
+    </w:p>
+    <w:p>
+      <w:pPr>
+        <w:pStyle w:val="Prrafodelista"/>
+        <w:numPr>
+          <w:ilvl w:val="0"/>
+          <w:numId w:val="31"/>
+        </w:numPr>
+        <w:spacing w:after="0" w:line="360" w:lineRule="auto"/>
+        <w:jc w:val="both"/>
+        <w:textAlignment w:val="baseline"/>
+        <w:rPr>
+          <w:rFonts w:ascii="Arial" w:eastAsia="Times New Roman" w:hAnsi="Arial" w:cs="Arial"/>
+          <w:color w:val="000000"/>
+          <w:lang w:eastAsia="es-ES"/>
+        </w:rPr>
+      </w:pPr>
+      <w:r>
+        <w:rPr>
+          <w:rFonts w:ascii="Arial" w:eastAsia="Times New Roman" w:hAnsi="Arial" w:cs="Arial"/>
+          <w:color w:val="000000"/>
+          <w:lang w:eastAsia="es-ES"/>
+        </w:rPr>
+        <w:t>Problema: fallo en las animaciones de la web.</w:t>
+      </w:r>
+    </w:p>
+    <w:p>
+      <w:pPr>
+        <w:pStyle w:val="Prrafodelista"/>
+        <w:numPr>
+          <w:ilvl w:val="0"/>
+          <w:numId w:val="31"/>
+        </w:numPr>
+        <w:spacing w:after="0" w:line="360" w:lineRule="auto"/>
+        <w:jc w:val="both"/>
+        <w:textAlignment w:val="baseline"/>
+        <w:rPr>
+          <w:rFonts w:ascii="Arial" w:eastAsia="Times New Roman" w:hAnsi="Arial" w:cs="Arial"/>
+          <w:color w:val="000000"/>
+          <w:lang w:eastAsia="es-ES"/>
+        </w:rPr>
+      </w:pPr>
+      <w:r>
+        <w:rPr>
+          <w:rFonts w:ascii="Arial" w:eastAsia="Times New Roman" w:hAnsi="Arial" w:cs="Arial"/>
+          <w:color w:val="000000"/>
+          <w:lang w:eastAsia="es-ES"/>
+        </w:rPr>
+        <w:t>Solución: optimización de las animaciones.</w:t>
+      </w:r>
+    </w:p>
+    <w:p>
+      <w:pPr>
+        <w:spacing w:after="0" w:line="360" w:lineRule="auto"/>
+        <w:ind w:left="360"/>
+        <w:jc w:val="both"/>
+        <w:textAlignment w:val="baseline"/>
+        <w:rPr>
+          <w:rFonts w:ascii="Arial" w:eastAsia="Times New Roman" w:hAnsi="Arial" w:cs="Arial"/>
+          <w:color w:val="000000"/>
+          <w:lang w:eastAsia="es-ES"/>
+        </w:rPr>
+      </w:pPr>
+    </w:p>
+    <w:p>
+      <w:pPr>
+        <w:spacing w:after="0" w:line="360" w:lineRule="auto"/>
+        <w:jc w:val="both"/>
+        <w:textAlignment w:val="baseline"/>
+        <w:rPr>
+          <w:rFonts w:ascii="Arial" w:eastAsia="Times New Roman" w:hAnsi="Arial" w:cs="Arial"/>
+          <w:color w:val="000000"/>
+          <w:lang w:eastAsia="es-ES"/>
+        </w:rPr>
+      </w:pPr>
+      <w:r>
+        <w:rPr>
+          <w:rFonts w:ascii="Arial" w:eastAsia="Times New Roman" w:hAnsi="Arial" w:cs="Arial"/>
+          <w:color w:val="000000"/>
+          <w:lang w:eastAsia="es-ES"/>
+        </w:rPr>
+        <w:t>1 de junio:</w:t>
+      </w:r>
+    </w:p>
+    <w:p>
+      <w:pPr>
+        <w:pStyle w:val="Prrafodelista"/>
+        <w:numPr>
+          <w:ilvl w:val="0"/>
+          <w:numId w:val="31"/>
+        </w:numPr>
+        <w:spacing w:after="0" w:line="360" w:lineRule="auto"/>
+        <w:jc w:val="both"/>
+        <w:textAlignment w:val="baseline"/>
+        <w:rPr>
+          <w:rFonts w:ascii="Arial" w:eastAsia="Times New Roman" w:hAnsi="Arial" w:cs="Arial"/>
+          <w:color w:val="000000"/>
+          <w:lang w:eastAsia="es-ES"/>
+        </w:rPr>
+      </w:pPr>
+      <w:r>
+        <w:rPr>
+          <w:rFonts w:ascii="Arial" w:eastAsia="Times New Roman" w:hAnsi="Arial" w:cs="Arial"/>
+          <w:color w:val="000000"/>
+          <w:lang w:eastAsia="es-ES"/>
+        </w:rPr>
+        <w:t>Problema: entrada de datos incorrecta.</w:t>
+      </w:r>
+    </w:p>
+    <w:p>
+      <w:pPr>
+        <w:pStyle w:val="Prrafodelista"/>
+        <w:numPr>
+          <w:ilvl w:val="0"/>
+          <w:numId w:val="31"/>
+        </w:numPr>
+        <w:spacing w:after="0" w:line="360" w:lineRule="auto"/>
+        <w:jc w:val="both"/>
+        <w:textAlignment w:val="baseline"/>
+        <w:rPr>
+          <w:rFonts w:ascii="Arial" w:eastAsia="Times New Roman" w:hAnsi="Arial" w:cs="Arial"/>
+          <w:color w:val="000000"/>
+          <w:lang w:eastAsia="es-ES"/>
+        </w:rPr>
+      </w:pPr>
+      <w:r>
+        <w:rPr>
+          <w:rFonts w:ascii="Arial" w:eastAsia="Times New Roman" w:hAnsi="Arial" w:cs="Arial"/>
+          <w:color w:val="000000"/>
+          <w:lang w:eastAsia="es-ES"/>
+        </w:rPr>
+        <w:t>Solución: creación de validadores.</w:t>
+      </w:r>
+      <w:bookmarkStart w:id="0" w:name="_GoBack"/>
+      <w:bookmarkEnd w:id="0"/>
     </w:p>
     <w:p>
       <w:pPr>
@@ -20339,6 +20609,7 @@
         <w:docPartUnique/>
       </w:docPartObj>
     </w:sdtPr>
+    <w:sdtEndPr/>
     <w:sdtContent>
       <w:p>
         <w:pPr>
@@ -20358,7 +20629,7 @@
           <w:rPr>
             <w:noProof/>
           </w:rPr>
-          <w:t>3</w:t>
+          <w:t>33</w:t>
         </w:r>
         <w:r>
           <w:fldChar w:fldCharType="end"/>
@@ -27183,7 +27454,7 @@
 </file>
 
 <file path=customXml/itemProps1.xml><?xml version="1.0" encoding="utf-8"?>
-<ds:datastoreItem xmlns:ds="http://schemas.openxmlformats.org/officeDocument/2006/customXml" ds:itemID="{501AC338-AF85-46C0-A96C-5EED56080C53}">
+<ds:datastoreItem xmlns:ds="http://schemas.openxmlformats.org/officeDocument/2006/customXml" ds:itemID="{F4D78DFB-C008-4F4B-8983-E90D4CCADCA0}">
   <ds:schemaRefs>
     <ds:schemaRef ds:uri="http://schemas.openxmlformats.org/officeDocument/2006/bibliography"/>
   </ds:schemaRefs>

</xml_diff>